<commit_message>
Added command window screenshots to test documentation for successful login user & administrator.
Signed-off-by: Jette McKellar <jette.mckellar@yahoo.com>
</commit_message>
<xml_diff>
--- a/documents/UAT Test Scripts/UAT Tests for LCAM/Jette/UAT Use Case 13 - Log In - successful admin Jette Test 2.docx
+++ b/documents/UAT Test Scripts/UAT Tests for LCAM/Jette/UAT Use Case 13 - Log In - successful admin Jette Test 2.docx
@@ -648,8 +648,6 @@
               </w:rPr>
               <w:t>ting the options other than Log</w:t>
             </w:r>
-            <w:bookmarkStart w:id="0" w:name="_GoBack"/>
-            <w:bookmarkEnd w:id="0"/>
             <w:r>
               <w:rPr>
                 <w:i/>
@@ -2070,6 +2068,232 @@
           </wp:inline>
         </w:drawing>
       </w:r>
+    </w:p>
+    <w:p>
+      <w:pPr>
+        <w:pStyle w:val="bp"/>
+        <w:spacing w:before="0" w:after="0"/>
+      </w:pPr>
+    </w:p>
+    <w:p>
+      <w:pPr>
+        <w:pStyle w:val="bp"/>
+        <w:spacing w:before="0" w:after="0"/>
+      </w:pPr>
+    </w:p>
+    <w:p>
+      <w:pPr>
+        <w:pStyle w:val="bp"/>
+        <w:spacing w:before="0" w:after="0"/>
+      </w:pPr>
+    </w:p>
+    <w:p>
+      <w:pPr>
+        <w:pStyle w:val="bp"/>
+        <w:spacing w:before="0" w:after="0"/>
+      </w:pPr>
+    </w:p>
+    <w:p>
+      <w:pPr>
+        <w:pStyle w:val="bp"/>
+        <w:spacing w:before="0" w:after="0"/>
+      </w:pPr>
+      <w:r>
+        <w:lastRenderedPageBreak/>
+        <w:t>Log messages from web page after login:</w:t>
+      </w:r>
+      <w:r>
+        <w:br/>
+      </w:r>
+      <w:r>
+        <w:rPr>
+          <w:noProof/>
+        </w:rPr>
+        <w:drawing>
+          <wp:inline distT="0" distB="0" distL="0" distR="0" wp14:anchorId="02520215" wp14:editId="4F2EDC6E">
+            <wp:extent cx="8229600" cy="916305"/>
+            <wp:effectExtent l="0" t="0" r="0" b="0"/>
+            <wp:docPr id="6" name="Picture 6"/>
+            <wp:cNvGraphicFramePr>
+              <a:graphicFrameLocks xmlns:a="http://schemas.openxmlformats.org/drawingml/2006/main" noChangeAspect="1"/>
+            </wp:cNvGraphicFramePr>
+            <a:graphic xmlns:a="http://schemas.openxmlformats.org/drawingml/2006/main">
+              <a:graphicData uri="http://schemas.openxmlformats.org/drawingml/2006/picture">
+                <pic:pic xmlns:pic="http://schemas.openxmlformats.org/drawingml/2006/picture">
+                  <pic:nvPicPr>
+                    <pic:cNvPr id="1" name=""/>
+                    <pic:cNvPicPr/>
+                  </pic:nvPicPr>
+                  <pic:blipFill>
+                    <a:blip r:embed="rId14"/>
+                    <a:stretch>
+                      <a:fillRect/>
+                    </a:stretch>
+                  </pic:blipFill>
+                  <pic:spPr>
+                    <a:xfrm>
+                      <a:off x="0" y="0"/>
+                      <a:ext cx="8229600" cy="916305"/>
+                    </a:xfrm>
+                    <a:prstGeom prst="rect">
+                      <a:avLst/>
+                    </a:prstGeom>
+                  </pic:spPr>
+                </pic:pic>
+              </a:graphicData>
+            </a:graphic>
+          </wp:inline>
+        </w:drawing>
+      </w:r>
+    </w:p>
+    <w:p>
+      <w:pPr>
+        <w:pStyle w:val="bp"/>
+        <w:spacing w:before="0" w:after="0"/>
+      </w:pPr>
+      <w:r>
+        <w:t>No errors showing on command windows for server or client</w:t>
+      </w:r>
+    </w:p>
+    <w:p>
+      <w:pPr>
+        <w:pStyle w:val="bp"/>
+        <w:spacing w:before="0" w:after="0"/>
+      </w:pPr>
+    </w:p>
+    <w:p>
+      <w:pPr>
+        <w:pStyle w:val="bp"/>
+        <w:spacing w:before="0" w:after="0"/>
+      </w:pPr>
+      <w:r>
+        <w:rPr>
+          <w:noProof/>
+        </w:rPr>
+        <w:drawing>
+          <wp:inline distT="0" distB="0" distL="0" distR="0" wp14:anchorId="58ADC0D3" wp14:editId="03074BC3">
+            <wp:extent cx="7297947" cy="2814440"/>
+            <wp:effectExtent l="0" t="0" r="0" b="5080"/>
+            <wp:docPr id="7" name="Picture 7"/>
+            <wp:cNvGraphicFramePr>
+              <a:graphicFrameLocks xmlns:a="http://schemas.openxmlformats.org/drawingml/2006/main" noChangeAspect="1"/>
+            </wp:cNvGraphicFramePr>
+            <a:graphic xmlns:a="http://schemas.openxmlformats.org/drawingml/2006/main">
+              <a:graphicData uri="http://schemas.openxmlformats.org/drawingml/2006/picture">
+                <pic:pic xmlns:pic="http://schemas.openxmlformats.org/drawingml/2006/picture">
+                  <pic:nvPicPr>
+                    <pic:cNvPr id="1" name=""/>
+                    <pic:cNvPicPr/>
+                  </pic:nvPicPr>
+                  <pic:blipFill>
+                    <a:blip r:embed="rId15"/>
+                    <a:stretch>
+                      <a:fillRect/>
+                    </a:stretch>
+                  </pic:blipFill>
+                  <pic:spPr>
+                    <a:xfrm>
+                      <a:off x="0" y="0"/>
+                      <a:ext cx="7321031" cy="2823342"/>
+                    </a:xfrm>
+                    <a:prstGeom prst="rect">
+                      <a:avLst/>
+                    </a:prstGeom>
+                  </pic:spPr>
+                </pic:pic>
+              </a:graphicData>
+            </a:graphic>
+          </wp:inline>
+        </w:drawing>
+      </w:r>
+    </w:p>
+    <w:p>
+      <w:pPr>
+        <w:pStyle w:val="bp"/>
+        <w:spacing w:before="0" w:after="0"/>
+      </w:pPr>
+      <w:r>
+        <w:t xml:space="preserve">The server command window shows no errors after </w:t>
+      </w:r>
+      <w:hyperlink r:id="rId16" w:history="1">
+        <w:r>
+          <w:rPr>
+            <w:rStyle w:val="Hyperlink"/>
+          </w:rPr>
+          <w:t>admin@test.com</w:t>
+        </w:r>
+      </w:hyperlink>
+      <w:r>
+        <w:t xml:space="preserve"> successfully logged in. </w:t>
+      </w:r>
+    </w:p>
+    <w:p>
+      <w:pPr>
+        <w:pStyle w:val="bp"/>
+        <w:spacing w:before="0" w:after="0"/>
+      </w:pPr>
+      <w:r>
+        <w:rPr>
+          <w:noProof/>
+        </w:rPr>
+        <w:drawing>
+          <wp:inline distT="0" distB="0" distL="0" distR="0" wp14:anchorId="56352D7F" wp14:editId="37C447DF">
+            <wp:extent cx="7297420" cy="905519"/>
+            <wp:effectExtent l="0" t="0" r="0" b="8890"/>
+            <wp:docPr id="8" name="Picture 8"/>
+            <wp:cNvGraphicFramePr>
+              <a:graphicFrameLocks xmlns:a="http://schemas.openxmlformats.org/drawingml/2006/main" noChangeAspect="1"/>
+            </wp:cNvGraphicFramePr>
+            <a:graphic xmlns:a="http://schemas.openxmlformats.org/drawingml/2006/main">
+              <a:graphicData uri="http://schemas.openxmlformats.org/drawingml/2006/picture">
+                <pic:pic xmlns:pic="http://schemas.openxmlformats.org/drawingml/2006/picture">
+                  <pic:nvPicPr>
+                    <pic:cNvPr id="1" name=""/>
+                    <pic:cNvPicPr/>
+                  </pic:nvPicPr>
+                  <pic:blipFill>
+                    <a:blip r:embed="rId17"/>
+                    <a:stretch>
+                      <a:fillRect/>
+                    </a:stretch>
+                  </pic:blipFill>
+                  <pic:spPr>
+                    <a:xfrm>
+                      <a:off x="0" y="0"/>
+                      <a:ext cx="7353309" cy="912454"/>
+                    </a:xfrm>
+                    <a:prstGeom prst="rect">
+                      <a:avLst/>
+                    </a:prstGeom>
+                  </pic:spPr>
+                </pic:pic>
+              </a:graphicData>
+            </a:graphic>
+          </wp:inline>
+        </w:drawing>
+      </w:r>
+    </w:p>
+    <w:p>
+      <w:pPr>
+        <w:pStyle w:val="bp"/>
+        <w:spacing w:before="0" w:after="0"/>
+      </w:pPr>
+      <w:r>
+        <w:t xml:space="preserve">The client command window show no errors after </w:t>
+      </w:r>
+      <w:hyperlink r:id="rId18" w:history="1">
+        <w:r>
+          <w:rPr>
+            <w:rStyle w:val="Hyperlink"/>
+          </w:rPr>
+          <w:t>admin@test.com</w:t>
+        </w:r>
+      </w:hyperlink>
+      <w:r>
+        <w:t xml:space="preserve"> successfully logged in.</w:t>
+      </w:r>
+      <w:bookmarkStart w:id="0" w:name="_GoBack"/>
+      <w:bookmarkEnd w:id="0"/>
     </w:p>
     <w:p>
       <w:pPr>

</xml_diff>